<commit_message>
Add fs class to images within a div that has fs
</commit_message>
<xml_diff>
--- a/tutorials/notes/Quarto.docx
+++ b/tutorials/notes/Quarto.docx
@@ -15,52 +15,28 @@
         <w:spacing w:after="0"/>
       </w:pPr>
       <w:r>
-        <w:t>Need _</w:t>
-      </w:r>
-      <w:proofErr w:type="spellStart"/>
-      <w:r>
-        <w:t>quarto.yml</w:t>
-      </w:r>
-      <w:proofErr w:type="spellEnd"/>
-      <w:r>
-        <w:t xml:space="preserve"> file</w:t>
-      </w:r>
-    </w:p>
-    <w:p>
-      <w:pPr>
-        <w:spacing w:after="0"/>
-      </w:pPr>
-    </w:p>
-    <w:p>
-      <w:pPr>
-        <w:spacing w:after="0"/>
-      </w:pPr>
-      <w:r>
-        <w:t xml:space="preserve">Use a </w:t>
-      </w:r>
-      <w:proofErr w:type="spellStart"/>
-      <w:r>
-        <w:t>yml</w:t>
-      </w:r>
-      <w:proofErr w:type="spellEnd"/>
-      <w:r>
-        <w:t xml:space="preserve"> file from another repo:</w:t>
-      </w:r>
-    </w:p>
-    <w:p>
-      <w:pPr>
-        <w:spacing w:after="0"/>
-      </w:pPr>
-      <w:r>
-        <w:t xml:space="preserve">{r </w:t>
-      </w:r>
-      <w:proofErr w:type="spellStart"/>
-      <w:r>
-        <w:t>include_remote_app_instructions</w:t>
-      </w:r>
-      <w:proofErr w:type="spellEnd"/>
-      <w:r>
-        <w:t>, echo=FALSE, message=FALSE, warning=FALSE}</w:t>
+        <w:t>Need _quarto.yml file</w:t>
+      </w:r>
+    </w:p>
+    <w:p>
+      <w:pPr>
+        <w:spacing w:after="0"/>
+      </w:pPr>
+    </w:p>
+    <w:p>
+      <w:pPr>
+        <w:spacing w:after="0"/>
+      </w:pPr>
+      <w:r>
+        <w:t>Use a yml file from another repo:</w:t>
+      </w:r>
+    </w:p>
+    <w:p>
+      <w:pPr>
+        <w:spacing w:after="0"/>
+      </w:pPr>
+      <w:r>
+        <w:t>{r include_remote_app_instructions, echo=FALSE, message=FALSE, warning=FALSE}</w:t>
       </w:r>
     </w:p>
     <w:p>
@@ -75,34 +51,16 @@
       <w:pPr>
         <w:spacing w:after="0"/>
       </w:pPr>
-      <w:proofErr w:type="spellStart"/>
-      <w:r>
-        <w:t>url</w:t>
-      </w:r>
-      <w:proofErr w:type="spellEnd"/>
-      <w:r>
-        <w:t xml:space="preserve"> = "https://raw.githubusercontent.com/QFCatMSU/GGPlot-Class-Material/refs/heads/master/assets/_AppInstructions.qmd";</w:t>
-      </w:r>
-    </w:p>
-    <w:p>
-      <w:pPr>
-        <w:spacing w:after="0"/>
-      </w:pPr>
-      <w:proofErr w:type="spellStart"/>
-      <w:r>
-        <w:t>dest</w:t>
-      </w:r>
-      <w:proofErr w:type="spellEnd"/>
-      <w:r>
-        <w:t xml:space="preserve"> = "asset/_</w:t>
-      </w:r>
-      <w:proofErr w:type="spellStart"/>
-      <w:r>
-        <w:t>AppInstructions.qmd</w:t>
-      </w:r>
-      <w:proofErr w:type="spellEnd"/>
-      <w:r>
-        <w:t>";</w:t>
+      <w:r>
+        <w:t>url = "https://raw.githubusercontent.com/QFCatMSU/GGPlot-Class-Material/refs/heads/master/assets/_AppInstructions.qmd";</w:t>
+      </w:r>
+    </w:p>
+    <w:p>
+      <w:pPr>
+        <w:spacing w:after="0"/>
+      </w:pPr>
+      <w:r>
+        <w:t>dest = "asset/_AppInstructions.qmd";</w:t>
       </w:r>
     </w:p>
     <w:p>
@@ -123,31 +81,15 @@
         <w:spacing w:after="0"/>
       </w:pPr>
       <w:r>
-        <w:t>if (!</w:t>
-      </w:r>
-      <w:proofErr w:type="spellStart"/>
-      <w:r>
-        <w:t>dir.exists</w:t>
-      </w:r>
-      <w:proofErr w:type="spellEnd"/>
-      <w:r>
-        <w:t xml:space="preserve">("asset")) </w:t>
-      </w:r>
-    </w:p>
-    <w:p>
-      <w:pPr>
-        <w:spacing w:after="0"/>
-      </w:pPr>
-      <w:r>
-        <w:t xml:space="preserve">  </w:t>
-      </w:r>
-      <w:proofErr w:type="spellStart"/>
-      <w:r>
-        <w:t>dir.create</w:t>
-      </w:r>
-      <w:proofErr w:type="spellEnd"/>
-      <w:r>
-        <w:t>("asset");</w:t>
+        <w:t xml:space="preserve">if (!dir.exists("asset")) </w:t>
+      </w:r>
+    </w:p>
+    <w:p>
+      <w:pPr>
+        <w:spacing w:after="0"/>
+      </w:pPr>
+      <w:r>
+        <w:t xml:space="preserve">  dir.create("asset");</w:t>
       </w:r>
     </w:p>
     <w:p>
@@ -167,37 +109,136 @@
       <w:pPr>
         <w:spacing w:after="0"/>
       </w:pPr>
-      <w:proofErr w:type="spellStart"/>
-      <w:r>
-        <w:t>download.file</w:t>
-      </w:r>
-      <w:proofErr w:type="spellEnd"/>
-      <w:r>
-        <w:t>(</w:t>
-      </w:r>
-      <w:proofErr w:type="spellStart"/>
-      <w:r>
-        <w:t>url</w:t>
-      </w:r>
-      <w:proofErr w:type="spellEnd"/>
-      <w:r>
-        <w:t xml:space="preserve">, </w:t>
-      </w:r>
-      <w:proofErr w:type="spellStart"/>
-      <w:r>
-        <w:t>dest</w:t>
-      </w:r>
-      <w:proofErr w:type="spellEnd"/>
-      <w:r>
-        <w:t>, mode = "</w:t>
-      </w:r>
-      <w:proofErr w:type="spellStart"/>
-      <w:r>
-        <w:t>wb</w:t>
-      </w:r>
-      <w:proofErr w:type="spellEnd"/>
-      <w:r>
-        <w:t>");</w:t>
+      <w:r>
+        <w:t>download.file(url, dest, mode = "wb");</w:t>
+      </w:r>
+    </w:p>
+    <w:p>
+      <w:pPr>
+        <w:spacing w:after="0"/>
+      </w:pPr>
+    </w:p>
+    <w:p>
+      <w:pPr>
+        <w:spacing w:after="0"/>
+      </w:pPr>
+      <w:r>
+        <w:t>Tables:</w:t>
+      </w:r>
+    </w:p>
+    <w:p>
+      <w:pPr>
+        <w:spacing w:after="0"/>
+      </w:pPr>
+      <w:r>
+        <w:t xml:space="preserve">The Visual Mode of Quarto can only handle latex table.  This means simple formatting, no </w:t>
+      </w:r>
+      <w:r>
+        <w:t>CSS styles, and no merging cells.</w:t>
+      </w:r>
+    </w:p>
+    <w:p>
+      <w:pPr>
+        <w:spacing w:after="0"/>
+      </w:pPr>
+    </w:p>
+    <w:p>
+      <w:pPr>
+        <w:spacing w:after="0"/>
+      </w:pPr>
+      <w:r>
+        <w:t>The best way to create a complex table and put it in to a Quarto document is to:</w:t>
+      </w:r>
+    </w:p>
+    <w:p>
+      <w:pPr>
+        <w:pStyle w:val="ListParagraph"/>
+        <w:numPr>
+          <w:ilvl w:val="0"/>
+          <w:numId w:val="1"/>
+        </w:numPr>
+        <w:spacing w:after="0"/>
+      </w:pPr>
+      <w:r>
+        <w:t xml:space="preserve">Generate the table on </w:t>
+      </w:r>
+      <w:hyperlink r:id="rId5" w:history="1">
+        <w:r>
+          <w:rPr>
+            <w:rStyle w:val="Hyperlink"/>
+          </w:rPr>
+          <w:t>https://www.tablesgenerator.com/html_tables#</w:t>
+        </w:r>
+      </w:hyperlink>
+    </w:p>
+    <w:p>
+      <w:pPr>
+        <w:pStyle w:val="ListParagraph"/>
+        <w:numPr>
+          <w:ilvl w:val="0"/>
+          <w:numId w:val="1"/>
+        </w:numPr>
+        <w:spacing w:after="0"/>
+      </w:pPr>
+      <w:r>
+        <w:t xml:space="preserve">Copy </w:t>
+      </w:r>
+      <w:r>
+        <w:t>and paste the table into a fenced html block:</w:t>
+      </w:r>
+    </w:p>
+    <w:p>
+      <w:pPr>
+        <w:spacing w:after="0"/>
+      </w:pPr>
+    </w:p>
+    <w:p>
+      <w:pPr>
+        <w:spacing w:after="0"/>
+      </w:pPr>
+      <w:r>
+        <w:t>```{=html}</w:t>
+      </w:r>
+    </w:p>
+    <w:p>
+      <w:pPr>
+        <w:spacing w:after="0"/>
+      </w:pPr>
+      <w:r>
+        <w:t>&lt;</w:t>
+      </w:r>
+      <w:r>
+        <w:t>HTML/CSS</w:t>
+      </w:r>
+      <w:r>
+        <w:t xml:space="preserve"> copied </w:t>
+      </w:r>
+      <w:r>
+        <w:t>from tablesgenerator&gt;</w:t>
+      </w:r>
+    </w:p>
+    <w:p>
+      <w:pPr>
+        <w:spacing w:after="0"/>
+      </w:pPr>
+      <w:r>
+        <w:t>```</w:t>
+      </w:r>
+    </w:p>
+    <w:p>
+      <w:pPr>
+        <w:spacing w:after="0"/>
+      </w:pPr>
+    </w:p>
+    <w:p>
+      <w:pPr>
+        <w:spacing w:after="0"/>
+      </w:pPr>
+      <w:r>
+        <w:t>You will not be able to edit this table in Visual mode and editing in Source mode is tricky…  if you want to edit</w:t>
+      </w:r>
+      <w:r>
+        <w:t xml:space="preserve"> the table visually, you have to redo the table in tablesgenerator.com</w:t>
       </w:r>
     </w:p>
     <w:sectPr>
@@ -208,6 +249,103 @@
     </w:sectPr>
   </w:body>
 </w:document>
+</file>
+
+<file path=word/numbering.xml><?xml version="1.0" encoding="utf-8"?>
+<w:numbering xmlns:wpc="http://schemas.microsoft.com/office/word/2010/wordprocessingCanvas" xmlns:cx="http://schemas.microsoft.com/office/drawing/2014/chartex" xmlns:cx1="http://schemas.microsoft.com/office/drawing/2015/9/8/chartex" xmlns:cx2="http://schemas.microsoft.com/office/drawing/2015/10/21/chartex" xmlns:cx3="http://schemas.microsoft.com/office/drawing/2016/5/9/chartex" xmlns:cx4="http://schemas.microsoft.com/office/drawing/2016/5/10/chartex" xmlns:cx5="http://schemas.microsoft.com/office/drawing/2016/5/11/chartex" xmlns:cx6="http://schemas.microsoft.com/office/drawing/2016/5/12/chartex" xmlns:cx7="http://schemas.microsoft.com/office/drawing/2016/5/13/chartex" xmlns:cx8="http://schemas.microsoft.com/office/drawing/2016/5/14/chartex" xmlns:mc="http://schemas.openxmlformats.org/markup-compatibility/2006" xmlns:aink="http://schemas.microsoft.com/office/drawing/2016/ink" xmlns:am3d="http://schemas.microsoft.com/office/drawing/2017/model3d" xmlns:o="urn:schemas-microsoft-com:office:office" xmlns:oel="http://schemas.microsoft.com/office/2019/extlst" xmlns:r="http://schemas.openxmlformats.org/officeDocument/2006/relationships" xmlns:m="http://schemas.openxmlformats.org/officeDocument/2006/math" xmlns:v="urn:schemas-microsoft-com:vml" xmlns:wp14="http://schemas.microsoft.com/office/word/2010/wordprocessingDrawing" xmlns:wp="http://schemas.openxmlformats.org/drawingml/2006/wordprocessingDrawing" xmlns:w10="urn:schemas-microsoft-com:office:word" xmlns:w="http://schemas.openxmlformats.org/wordprocessingml/2006/main" xmlns:w14="http://schemas.microsoft.com/office/word/2010/wordml" xmlns:w15="http://schemas.microsoft.com/office/word/2012/wordml" xmlns:w16cex="http://schemas.microsoft.com/office/word/2018/wordml/cex" xmlns:w16cid="http://schemas.microsoft.com/office/word/2016/wordml/cid" xmlns:w16="http://schemas.microsoft.com/office/word/2018/wordml" xmlns:w16du="http://schemas.microsoft.com/office/word/2023/wordml/word16du" xmlns:w16sdtdh="http://schemas.microsoft.com/office/word/2020/wordml/sdtdatahash" xmlns:w16sdtfl="http://schemas.microsoft.com/office/word/2024/wordml/sdtformatlock" xmlns:w16se="http://schemas.microsoft.com/office/word/2015/wordml/symex" xmlns:wpg="http://schemas.microsoft.com/office/word/2010/wordprocessingGroup" xmlns:wpi="http://schemas.microsoft.com/office/word/2010/wordprocessingInk" xmlns:wne="http://schemas.microsoft.com/office/word/2006/wordml" xmlns:wps="http://schemas.microsoft.com/office/word/2010/wordprocessingShape" mc:Ignorable="w14 w15 w16se w16cid w16 w16cex w16sdtdh w16sdtfl w16du wp14">
+  <w:abstractNum w:abstractNumId="0" w15:restartNumberingAfterBreak="0">
+    <w:nsid w:val="48425688"/>
+    <w:multiLevelType w:val="hybridMultilevel"/>
+    <w:tmpl w:val="A4C4856E"/>
+    <w:lvl w:ilvl="0" w:tplc="04090011">
+      <w:start w:val="1"/>
+      <w:numFmt w:val="decimal"/>
+      <w:lvlText w:val="%1)"/>
+      <w:lvlJc w:val="left"/>
+      <w:pPr>
+        <w:ind w:left="720" w:hanging="360"/>
+      </w:pPr>
+      <w:rPr>
+        <w:rFonts w:hint="default"/>
+      </w:rPr>
+    </w:lvl>
+    <w:lvl w:ilvl="1" w:tplc="04090019" w:tentative="1">
+      <w:start w:val="1"/>
+      <w:numFmt w:val="lowerLetter"/>
+      <w:lvlText w:val="%2."/>
+      <w:lvlJc w:val="left"/>
+      <w:pPr>
+        <w:ind w:left="1440" w:hanging="360"/>
+      </w:pPr>
+    </w:lvl>
+    <w:lvl w:ilvl="2" w:tplc="0409001B" w:tentative="1">
+      <w:start w:val="1"/>
+      <w:numFmt w:val="lowerRoman"/>
+      <w:lvlText w:val="%3."/>
+      <w:lvlJc w:val="right"/>
+      <w:pPr>
+        <w:ind w:left="2160" w:hanging="180"/>
+      </w:pPr>
+    </w:lvl>
+    <w:lvl w:ilvl="3" w:tplc="0409000F" w:tentative="1">
+      <w:start w:val="1"/>
+      <w:numFmt w:val="decimal"/>
+      <w:lvlText w:val="%4."/>
+      <w:lvlJc w:val="left"/>
+      <w:pPr>
+        <w:ind w:left="2880" w:hanging="360"/>
+      </w:pPr>
+    </w:lvl>
+    <w:lvl w:ilvl="4" w:tplc="04090019" w:tentative="1">
+      <w:start w:val="1"/>
+      <w:numFmt w:val="lowerLetter"/>
+      <w:lvlText w:val="%5."/>
+      <w:lvlJc w:val="left"/>
+      <w:pPr>
+        <w:ind w:left="3600" w:hanging="360"/>
+      </w:pPr>
+    </w:lvl>
+    <w:lvl w:ilvl="5" w:tplc="0409001B" w:tentative="1">
+      <w:start w:val="1"/>
+      <w:numFmt w:val="lowerRoman"/>
+      <w:lvlText w:val="%6."/>
+      <w:lvlJc w:val="right"/>
+      <w:pPr>
+        <w:ind w:left="4320" w:hanging="180"/>
+      </w:pPr>
+    </w:lvl>
+    <w:lvl w:ilvl="6" w:tplc="0409000F" w:tentative="1">
+      <w:start w:val="1"/>
+      <w:numFmt w:val="decimal"/>
+      <w:lvlText w:val="%7."/>
+      <w:lvlJc w:val="left"/>
+      <w:pPr>
+        <w:ind w:left="5040" w:hanging="360"/>
+      </w:pPr>
+    </w:lvl>
+    <w:lvl w:ilvl="7" w:tplc="04090019" w:tentative="1">
+      <w:start w:val="1"/>
+      <w:numFmt w:val="lowerLetter"/>
+      <w:lvlText w:val="%8."/>
+      <w:lvlJc w:val="left"/>
+      <w:pPr>
+        <w:ind w:left="5760" w:hanging="360"/>
+      </w:pPr>
+    </w:lvl>
+    <w:lvl w:ilvl="8" w:tplc="0409001B" w:tentative="1">
+      <w:start w:val="1"/>
+      <w:numFmt w:val="lowerRoman"/>
+      <w:lvlText w:val="%9."/>
+      <w:lvlJc w:val="right"/>
+      <w:pPr>
+        <w:ind w:left="6480" w:hanging="180"/>
+      </w:pPr>
+    </w:lvl>
+  </w:abstractNum>
+  <w:num w:numId="1" w16cid:durableId="1598711750">
+    <w:abstractNumId w:val="0"/>
+  </w:num>
+</w:numbering>
 </file>
 
 <file path=word/styles.xml><?xml version="1.0" encoding="utf-8"?>
@@ -1127,6 +1265,29 @@
       <w:spacing w:val="5"/>
     </w:rPr>
   </w:style>
+  <w:style w:type="character" w:styleId="Hyperlink">
+    <w:name w:val="Hyperlink"/>
+    <w:basedOn w:val="DefaultParagraphFont"/>
+    <w:uiPriority w:val="99"/>
+    <w:unhideWhenUsed/>
+    <w:rsid w:val="00780EBA"/>
+    <w:rPr>
+      <w:color w:val="467886" w:themeColor="hyperlink"/>
+      <w:u w:val="single"/>
+    </w:rPr>
+  </w:style>
+  <w:style w:type="character" w:styleId="UnresolvedMention">
+    <w:name w:val="Unresolved Mention"/>
+    <w:basedOn w:val="DefaultParagraphFont"/>
+    <w:uiPriority w:val="99"/>
+    <w:semiHidden/>
+    <w:unhideWhenUsed/>
+    <w:rsid w:val="00780EBA"/>
+    <w:rPr>
+      <w:color w:val="605E5C"/>
+      <w:shd w:val="clear" w:color="auto" w:fill="E1DFDD"/>
+    </w:rPr>
+  </w:style>
 </w:styles>
 </file>
 

</xml_diff>